<commit_message>
Auto stash before merge of "matheus" and "origin/matheus"
</commit_message>
<xml_diff>
--- a/Relatório_TPI.docx
+++ b/Relatório_TPI.docx
@@ -13,8 +13,6 @@
           <w:szCs w:val="21"/>
         </w:rPr>
       </w:pPr>
-      <w:bookmarkStart w:id="0" w:name="_GoBack"/>
-      <w:bookmarkEnd w:id="0"/>
       <w:r>
         <w:rPr>
           <w:noProof/>
@@ -958,8 +956,8 @@
           <w:szCs w:val="21"/>
         </w:rPr>
       </w:pPr>
-      <w:bookmarkStart w:id="1" w:name="_gjdgxs"/>
-      <w:bookmarkEnd w:id="1"/>
+      <w:bookmarkStart w:id="0" w:name="_gjdgxs"/>
+      <w:bookmarkEnd w:id="0"/>
       <w:r>
         <w:rPr>
           <w:rFonts w:ascii="Calibri" w:eastAsia="Calibri" w:hAnsi="Calibri" w:cs="Calibri"/>
@@ -977,7 +975,7 @@
         <w:t>/2018</w:t>
       </w:r>
     </w:p>
-    <w:bookmarkStart w:id="2" w:name="_Toc515982843" w:displacedByCustomXml="next"/>
+    <w:bookmarkStart w:id="1" w:name="_Toc523299874" w:displacedByCustomXml="next"/>
     <w:sdt>
       <w:sdtPr>
         <w:rPr>
@@ -1020,7 +1018,7 @@
             </w:rPr>
             <w:t>Sumário</w:t>
           </w:r>
-          <w:bookmarkEnd w:id="2"/>
+          <w:bookmarkEnd w:id="1"/>
         </w:p>
         <w:p>
           <w:pPr>
@@ -1045,7 +1043,7 @@
           <w:r>
             <w:fldChar w:fldCharType="separate"/>
           </w:r>
-          <w:hyperlink w:anchor="_Toc515982843" w:history="1">
+          <w:hyperlink w:anchor="_Toc523299874" w:history="1">
             <w:r>
               <w:rPr>
                 <w:rStyle w:val="Hyperlink"/>
@@ -1074,7 +1072,7 @@
                 <w:noProof/>
                 <w:webHidden/>
               </w:rPr>
-              <w:instrText xml:space="preserve"> PAGEREF _Toc515982843 \h </w:instrText>
+              <w:instrText xml:space="preserve"> PAGEREF _Toc523299874 \h </w:instrText>
             </w:r>
             <w:r>
               <w:rPr>
@@ -1120,7 +1118,7 @@
               <w:szCs w:val="22"/>
             </w:rPr>
           </w:pPr>
-          <w:hyperlink w:anchor="_Toc515982844" w:history="1">
+          <w:hyperlink w:anchor="_Toc523299875" w:history="1">
             <w:r>
               <w:rPr>
                 <w:rStyle w:val="Hyperlink"/>
@@ -1167,7 +1165,7 @@
                 <w:noProof/>
                 <w:webHidden/>
               </w:rPr>
-              <w:instrText xml:space="preserve"> PAGEREF _Toc515982844 \h </w:instrText>
+              <w:instrText xml:space="preserve"> PAGEREF _Toc523299875 \h </w:instrText>
             </w:r>
             <w:r>
               <w:rPr>
@@ -1213,7 +1211,7 @@
               <w:szCs w:val="22"/>
             </w:rPr>
           </w:pPr>
-          <w:hyperlink w:anchor="_Toc515982845" w:history="1">
+          <w:hyperlink w:anchor="_Toc523299876" w:history="1">
             <w:r>
               <w:rPr>
                 <w:rStyle w:val="Hyperlink"/>
@@ -1261,7 +1259,7 @@
                 <w:noProof/>
                 <w:webHidden/>
               </w:rPr>
-              <w:instrText xml:space="preserve"> PAGEREF _Toc515982845 \h </w:instrText>
+              <w:instrText xml:space="preserve"> PAGEREF _Toc523299876 \h </w:instrText>
             </w:r>
             <w:r>
               <w:rPr>
@@ -1281,80 +1279,7 @@
                 <w:noProof/>
                 <w:webHidden/>
               </w:rPr>
-              <w:t>7</w:t>
-            </w:r>
-            <w:r>
-              <w:rPr>
-                <w:noProof/>
-                <w:webHidden/>
-              </w:rPr>
-              <w:fldChar w:fldCharType="end"/>
-            </w:r>
-          </w:hyperlink>
-        </w:p>
-        <w:p>
-          <w:pPr>
-            <w:pStyle w:val="Sumrio2"/>
-            <w:tabs>
-              <w:tab w:val="right" w:leader="dot" w:pos="9628"/>
-            </w:tabs>
-            <w:rPr>
-              <w:rFonts w:asciiTheme="minorHAnsi" w:eastAsiaTheme="minorEastAsia" w:hAnsiTheme="minorHAnsi" w:cstheme="minorBidi"/>
-              <w:noProof/>
-              <w:color w:val="auto"/>
-              <w:sz w:val="22"/>
-              <w:szCs w:val="22"/>
-            </w:rPr>
-          </w:pPr>
-          <w:hyperlink w:anchor="_Toc515982846" w:history="1">
-            <w:r>
-              <w:rPr>
-                <w:rStyle w:val="Hyperlink"/>
-                <w:rFonts w:eastAsia="Arial"/>
-                <w:noProof/>
-              </w:rPr>
-              <w:t>2.1.1. Método lógico Busca em Largura</w:t>
-            </w:r>
-            <w:r>
-              <w:rPr>
-                <w:noProof/>
-                <w:webHidden/>
-              </w:rPr>
-              <w:tab/>
-            </w:r>
-            <w:r>
-              <w:rPr>
-                <w:noProof/>
-                <w:webHidden/>
-              </w:rPr>
-              <w:fldChar w:fldCharType="begin"/>
-            </w:r>
-            <w:r>
-              <w:rPr>
-                <w:noProof/>
-                <w:webHidden/>
-              </w:rPr>
-              <w:instrText xml:space="preserve"> PAGEREF _Toc515982846 \h </w:instrText>
-            </w:r>
-            <w:r>
-              <w:rPr>
-                <w:noProof/>
-                <w:webHidden/>
-              </w:rPr>
-            </w:r>
-            <w:r>
-              <w:rPr>
-                <w:noProof/>
-                <w:webHidden/>
-              </w:rPr>
-              <w:fldChar w:fldCharType="separate"/>
-            </w:r>
-            <w:r>
-              <w:rPr>
-                <w:noProof/>
-                <w:webHidden/>
-              </w:rPr>
-              <w:t>7</w:t>
+              <w:t>4</w:t>
             </w:r>
             <w:r>
               <w:rPr>
@@ -1380,12 +1305,12 @@
               <w:szCs w:val="22"/>
             </w:rPr>
           </w:pPr>
-          <w:hyperlink w:anchor="_Toc515982847" w:history="1">
+          <w:hyperlink w:anchor="_Toc523299877" w:history="1">
             <w:r>
               <w:rPr>
                 <w:rStyle w:val="Hyperlink"/>
                 <w:rFonts w:eastAsia="Arial"/>
-                <w:b/>
+                <w:bCs/>
                 <w:noProof/>
               </w:rPr>
               <w:t>3.</w:t>
@@ -1404,10 +1329,9 @@
               <w:rPr>
                 <w:rStyle w:val="Hyperlink"/>
                 <w:rFonts w:eastAsia="Arial"/>
-                <w:b/>
                 <w:noProof/>
               </w:rPr>
-              <w:t>Conclusão</w:t>
+              <w:t>Testes</w:t>
             </w:r>
             <w:r>
               <w:rPr>
@@ -1428,7 +1352,7 @@
                 <w:noProof/>
                 <w:webHidden/>
               </w:rPr>
-              <w:instrText xml:space="preserve"> PAGEREF _Toc515982847 \h </w:instrText>
+              <w:instrText xml:space="preserve"> PAGEREF _Toc523299877 \h </w:instrText>
             </w:r>
             <w:r>
               <w:rPr>
@@ -1448,7 +1372,7 @@
                 <w:noProof/>
                 <w:webHidden/>
               </w:rPr>
-              <w:t>8</w:t>
+              <w:t>4</w:t>
             </w:r>
             <w:r>
               <w:rPr>
@@ -1498,13 +1422,13 @@
           <w:color w:val="auto"/>
         </w:rPr>
       </w:pPr>
-      <w:bookmarkStart w:id="3" w:name="__RefHeading___Toc237_428772912"/>
-      <w:bookmarkStart w:id="4" w:name="_30j0zll"/>
-      <w:bookmarkStart w:id="5" w:name="_1fob9te"/>
-      <w:bookmarkStart w:id="6" w:name="_Toc515982844"/>
+      <w:bookmarkStart w:id="2" w:name="__RefHeading___Toc237_428772912"/>
+      <w:bookmarkStart w:id="3" w:name="_30j0zll"/>
+      <w:bookmarkStart w:id="4" w:name="_1fob9te"/>
+      <w:bookmarkStart w:id="5" w:name="_Toc523299875"/>
+      <w:bookmarkEnd w:id="2"/>
       <w:bookmarkEnd w:id="3"/>
       <w:bookmarkEnd w:id="4"/>
-      <w:bookmarkEnd w:id="5"/>
       <w:r>
         <w:rPr>
           <w:rFonts w:ascii="Times New Roman" w:eastAsia="Times New Roman" w:hAnsi="Times New Roman" w:cs="Times New Roman"/>
@@ -1514,7 +1438,7 @@
         <w:lastRenderedPageBreak/>
         <w:t>Aplicação e Interface</w:t>
       </w:r>
-      <w:bookmarkEnd w:id="6"/>
+      <w:bookmarkEnd w:id="5"/>
     </w:p>
     <w:p>
       <w:pPr>
@@ -1954,7 +1878,7 @@
           <w:color w:val="auto"/>
         </w:rPr>
       </w:pPr>
-      <w:bookmarkStart w:id="7" w:name="_Toc515982845"/>
+      <w:bookmarkStart w:id="6" w:name="_Toc523299876"/>
       <w:r>
         <w:rPr>
           <w:rFonts w:ascii="Times New Roman" w:hAnsi="Times New Roman" w:cs="Times New Roman"/>
@@ -1963,7 +1887,7 @@
         </w:rPr>
         <w:t>Implementação</w:t>
       </w:r>
-      <w:bookmarkEnd w:id="7"/>
+      <w:bookmarkEnd w:id="6"/>
     </w:p>
     <w:p>
       <w:pPr>
@@ -2007,40 +1931,7 @@
         <w:t xml:space="preserve"> </w:t>
       </w:r>
       <w:r>
-        <w:t>Classe que representa uma aresta</w:t>
-      </w:r>
-      <w:r>
-        <w:t xml:space="preserve"> de transição na parte gráfica</w:t>
-      </w:r>
-      <w:r>
-        <w:t xml:space="preserve">, possui atributos como: Cor, </w:t>
-      </w:r>
-      <w:proofErr w:type="spellStart"/>
-      <w:r>
-        <w:t>Vertex</w:t>
-      </w:r>
-      <w:proofErr w:type="spellEnd"/>
-      <w:r>
-        <w:t xml:space="preserve"> inicial, </w:t>
-      </w:r>
-      <w:proofErr w:type="spellStart"/>
-      <w:r>
-        <w:t>Vertex</w:t>
-      </w:r>
-      <w:proofErr w:type="spellEnd"/>
-      <w:r>
-        <w:t xml:space="preserve"> Final, </w:t>
-      </w:r>
-      <w:r>
-        <w:t xml:space="preserve">booleano selecionada, sentido, </w:t>
-      </w:r>
-      <w:proofErr w:type="gramStart"/>
-      <w:r>
-        <w:t>fita, e transição</w:t>
-      </w:r>
-      <w:proofErr w:type="gramEnd"/>
-      <w:r>
-        <w:t xml:space="preserve">. </w:t>
+        <w:t>Classe que recebe a entrada, monta a tabela de símbolos.</w:t>
       </w:r>
     </w:p>
     <w:p>
@@ -2060,27 +1951,32 @@
         <w:t xml:space="preserve">: </w:t>
       </w:r>
       <w:r>
-        <w:t xml:space="preserve">Uma classe auxiliar que representa um estado, ela possui sua aresta inicial, </w:t>
+        <w:t xml:space="preserve">Classe responsável por gerar a </w:t>
       </w:r>
       <w:proofErr w:type="spellStart"/>
-      <w:r>
-        <w:t>boolean</w:t>
+      <w:proofErr w:type="gramStart"/>
+      <w:r>
+        <w:t>LexicalAnalyzer</w:t>
       </w:r>
       <w:proofErr w:type="spellEnd"/>
       <w:r>
         <w:t xml:space="preserve"> </w:t>
       </w:r>
+      <w:r>
+        <w:t xml:space="preserve"> </w:t>
+      </w:r>
+      <w:r>
+        <w:t>utilizando</w:t>
+      </w:r>
+      <w:proofErr w:type="gramEnd"/>
+      <w:r>
+        <w:t xml:space="preserve"> as especificações definidas na </w:t>
+      </w:r>
       <w:proofErr w:type="spellStart"/>
       <w:r>
-        <w:t>incial</w:t>
+        <w:t>Language.lex</w:t>
       </w:r>
       <w:proofErr w:type="spellEnd"/>
-      <w:r>
-        <w:t xml:space="preserve"> e final, e uma identificação. </w:t>
-      </w:r>
-      <w:r>
-        <w:t xml:space="preserve"> </w:t>
-      </w:r>
     </w:p>
     <w:p>
       <w:pPr>
@@ -2101,23 +1997,10 @@
         <w:t>:</w:t>
       </w:r>
       <w:r>
-        <w:t xml:space="preserve"> É a classe que representa a fita, contendo um </w:t>
-      </w:r>
-      <w:proofErr w:type="spellStart"/>
-      <w:r>
-        <w:t>array</w:t>
-      </w:r>
-      <w:proofErr w:type="spellEnd"/>
-      <w:r>
-        <w:t xml:space="preserve"> de </w:t>
-      </w:r>
-      <w:proofErr w:type="spellStart"/>
-      <w:r>
-        <w:t>String</w:t>
-      </w:r>
-      <w:proofErr w:type="spellEnd"/>
-      <w:r>
-        <w:t xml:space="preserve"> e um ponteiro. A fita é finita. Tanto para esquerda, quanto para a direita; </w:t>
+        <w:t xml:space="preserve"> </w:t>
+      </w:r>
+      <w:r>
+        <w:t>Classe com as especificações, regras da linguagem, onde é identificado e classificado cada lexema.</w:t>
       </w:r>
     </w:p>
     <w:p>
@@ -2139,7 +2022,26 @@
         <w:t>:</w:t>
       </w:r>
       <w:r>
-        <w:t xml:space="preserve"> É a classe controladora e uma das mais importantes para a lógica da Máquina de Turing, ela possui vários métodos que controlam os estados, arestas, vértices criados, a fita e transições. </w:t>
+        <w:t xml:space="preserve"> </w:t>
+      </w:r>
+      <w:r>
+        <w:t xml:space="preserve">Classe que define como um símbolo é formado, dividindo em </w:t>
+      </w:r>
+      <w:proofErr w:type="spellStart"/>
+      <w:proofErr w:type="gramStart"/>
+      <w:r>
+        <w:t>token,lexema</w:t>
+      </w:r>
+      <w:proofErr w:type="gramEnd"/>
+      <w:r>
+        <w:t>,descrição</w:t>
+      </w:r>
+      <w:proofErr w:type="spellEnd"/>
+      <w:r>
+        <w:t xml:space="preserve"> e contém a informação de qual linha e coluna esse símbolo está</w:t>
+      </w:r>
+      <w:r>
+        <w:t xml:space="preserve">. </w:t>
       </w:r>
     </w:p>
     <w:p>
@@ -2161,33 +2063,32 @@
         <w:t>:</w:t>
       </w:r>
       <w:r>
-        <w:t xml:space="preserve"> A classe que representa uma transição, ela contém uma </w:t>
-      </w:r>
+        <w:t xml:space="preserve"> </w:t>
+      </w:r>
+      <w:r>
+        <w:t>Interface do programa.</w:t>
+      </w:r>
+      <w:r>
+        <w:t xml:space="preserve"> </w:t>
+      </w:r>
+    </w:p>
+    <w:p>
+      <w:pPr>
+        <w:pStyle w:val="PargrafodaLista"/>
+        <w:numPr>
+          <w:ilvl w:val="0"/>
+          <w:numId w:val="10"/>
+        </w:numPr>
+        <w:spacing w:before="240" w:after="120" w:line="360" w:lineRule="auto"/>
+        <w:jc w:val="both"/>
+      </w:pPr>
       <w:proofErr w:type="spellStart"/>
       <w:r>
-        <w:t>String</w:t>
+        <w:t>Language.lex</w:t>
       </w:r>
       <w:proofErr w:type="spellEnd"/>
       <w:r>
-        <w:t xml:space="preserve"> </w:t>
-      </w:r>
-      <w:proofErr w:type="spellStart"/>
-      <w:r>
-        <w:t>label</w:t>
-      </w:r>
-      <w:proofErr w:type="spellEnd"/>
-      <w:r>
-        <w:t>, e fita, sentido e um ponto (</w:t>
-      </w:r>
-      <w:proofErr w:type="spellStart"/>
-      <w:proofErr w:type="gramStart"/>
-      <w:r>
-        <w:t>x,y</w:t>
-      </w:r>
-      <w:proofErr w:type="spellEnd"/>
-      <w:proofErr w:type="gramEnd"/>
-      <w:r>
-        <w:t xml:space="preserve">). </w:t>
+        <w:t>: Arquivo onde é definido as especificações da linguagem, regras, expressões.</w:t>
       </w:r>
     </w:p>
     <w:p>
@@ -2204,9 +2105,11 @@
           <w:color w:val="auto"/>
         </w:rPr>
       </w:pPr>
+      <w:bookmarkStart w:id="7" w:name="_Toc523299877"/>
       <w:r>
         <w:t>Testes</w:t>
       </w:r>
+      <w:bookmarkEnd w:id="7"/>
     </w:p>
     <w:p>
       <w:pPr>
@@ -2229,6 +2132,14 @@
       <w:pPr>
         <w:spacing w:before="240" w:after="120" w:line="360" w:lineRule="auto"/>
         <w:ind w:left="567" w:firstLine="360"/>
+      </w:pPr>
+      <w:bookmarkStart w:id="8" w:name="_GoBack"/>
+      <w:bookmarkEnd w:id="8"/>
+    </w:p>
+    <w:p>
+      <w:pPr>
+        <w:spacing w:before="240" w:after="120" w:line="360" w:lineRule="auto"/>
+        <w:ind w:left="567" w:firstLine="360"/>
         <w:jc w:val="both"/>
       </w:pPr>
       <w:r>
@@ -2237,9 +2148,17 @@
         </w:rPr>
         <w:lastRenderedPageBreak/>
         <w:drawing>
-          <wp:inline distT="0" distB="0" distL="0" distR="0" wp14:anchorId="5C80F744">
-            <wp:extent cx="5981014" cy="3441065"/>
+          <wp:anchor distT="0" distB="0" distL="114300" distR="114300" simplePos="0" relativeHeight="251662336" behindDoc="0" locked="0" layoutInCell="1" allowOverlap="1" wp14:anchorId="5C80F744">
+            <wp:simplePos x="0" y="0"/>
+            <wp:positionH relativeFrom="margin">
+              <wp:align>left</wp:align>
+            </wp:positionH>
+            <wp:positionV relativeFrom="margin">
+              <wp:align>top</wp:align>
+            </wp:positionV>
+            <wp:extent cx="5980430" cy="3441065"/>
             <wp:effectExtent l="0" t="0" r="1270" b="6985"/>
+            <wp:wrapSquare wrapText="bothSides"/>
             <wp:docPr id="2" name="Imagem 2"/>
             <wp:cNvGraphicFramePr>
               <a:graphicFrameLocks xmlns:a="http://schemas.openxmlformats.org/drawingml/2006/main" noChangeAspect="1"/>
@@ -2266,7 +2185,7 @@
                   <pic:spPr>
                     <a:xfrm>
                       <a:off x="0" y="0"/>
-                      <a:ext cx="6019944" cy="3463463"/>
+                      <a:ext cx="5980430" cy="3441065"/>
                     </a:xfrm>
                     <a:prstGeom prst="rect">
                       <a:avLst/>
@@ -2275,7 +2194,7 @@
                 </pic:pic>
               </a:graphicData>
             </a:graphic>
-          </wp:inline>
+          </wp:anchor>
         </w:drawing>
       </w:r>
     </w:p>
@@ -2289,16 +2208,15 @@
     <w:p>
       <w:pPr>
         <w:spacing w:before="240" w:after="120" w:line="360" w:lineRule="auto"/>
-        <w:ind w:left="567" w:firstLine="360"/>
         <w:jc w:val="both"/>
-      </w:pPr>
-    </w:p>
-    <w:p>
-      <w:pPr>
-        <w:spacing w:before="240" w:after="120" w:line="360" w:lineRule="auto"/>
-        <w:jc w:val="both"/>
-      </w:pPr>
-      <w:r>
+        <w:rPr>
+          <w:sz w:val="28"/>
+        </w:rPr>
+      </w:pPr>
+      <w:r>
+        <w:rPr>
+          <w:sz w:val="28"/>
+        </w:rPr>
         <w:t>Programas com caracteres inválidos.</w:t>
       </w:r>
     </w:p>
@@ -2354,9 +2272,83 @@
         <w:jc w:val="both"/>
       </w:pPr>
     </w:p>
+    <w:p>
+      <w:pPr>
+        <w:spacing w:before="240" w:after="120" w:line="360" w:lineRule="auto"/>
+        <w:jc w:val="both"/>
+      </w:pPr>
+    </w:p>
+    <w:p>
+      <w:pPr>
+        <w:spacing w:before="240" w:after="120" w:line="360" w:lineRule="auto"/>
+        <w:jc w:val="both"/>
+      </w:pPr>
+    </w:p>
+    <w:p>
+      <w:pPr>
+        <w:spacing w:before="240" w:after="120" w:line="360" w:lineRule="auto"/>
+        <w:jc w:val="both"/>
+        <w:rPr>
+          <w:sz w:val="28"/>
+        </w:rPr>
+      </w:pPr>
+      <w:r>
+        <w:rPr>
+          <w:sz w:val="28"/>
+        </w:rPr>
+        <w:lastRenderedPageBreak/>
+        <w:t>Teste com número inteiro muito alto.</w:t>
+      </w:r>
+    </w:p>
+    <w:p>
+      <w:pPr>
+        <w:spacing w:before="240" w:after="120" w:line="360" w:lineRule="auto"/>
+        <w:jc w:val="both"/>
+      </w:pPr>
+      <w:r>
+        <w:rPr>
+          <w:noProof/>
+        </w:rPr>
+        <w:drawing>
+          <wp:inline distT="0" distB="0" distL="0" distR="0" wp14:anchorId="5110360A" wp14:editId="46EFBBA7">
+            <wp:extent cx="6120130" cy="3585210"/>
+            <wp:effectExtent l="0" t="0" r="0" b="0"/>
+            <wp:docPr id="10" name="Imagem 10"/>
+            <wp:cNvGraphicFramePr>
+              <a:graphicFrameLocks xmlns:a="http://schemas.openxmlformats.org/drawingml/2006/main" noChangeAspect="1"/>
+            </wp:cNvGraphicFramePr>
+            <a:graphic xmlns:a="http://schemas.openxmlformats.org/drawingml/2006/main">
+              <a:graphicData uri="http://schemas.openxmlformats.org/drawingml/2006/picture">
+                <pic:pic xmlns:pic="http://schemas.openxmlformats.org/drawingml/2006/picture">
+                  <pic:nvPicPr>
+                    <pic:cNvPr id="1" name=""/>
+                    <pic:cNvPicPr/>
+                  </pic:nvPicPr>
+                  <pic:blipFill>
+                    <a:blip r:embed="rId14"/>
+                    <a:stretch>
+                      <a:fillRect/>
+                    </a:stretch>
+                  </pic:blipFill>
+                  <pic:spPr>
+                    <a:xfrm>
+                      <a:off x="0" y="0"/>
+                      <a:ext cx="6120130" cy="3585210"/>
+                    </a:xfrm>
+                    <a:prstGeom prst="rect">
+                      <a:avLst/>
+                    </a:prstGeom>
+                  </pic:spPr>
+                </pic:pic>
+              </a:graphicData>
+            </a:graphic>
+          </wp:inline>
+        </w:drawing>
+      </w:r>
+    </w:p>
     <w:sectPr>
-      <w:headerReference w:type="default" r:id="rId14"/>
-      <w:footerReference w:type="default" r:id="rId15"/>
+      <w:headerReference w:type="default" r:id="rId15"/>
+      <w:footerReference w:type="default" r:id="rId16"/>
       <w:pgSz w:w="11906" w:h="16838"/>
       <w:pgMar w:top="1134" w:right="1134" w:bottom="851" w:left="1134" w:header="0" w:footer="0" w:gutter="0"/>
       <w:pgNumType w:start="1"/>
@@ -5096,7 +5088,7 @@
 </file>
 
 <file path=customXml/itemProps1.xml><?xml version="1.0" encoding="utf-8"?>
-<ds:datastoreItem xmlns:ds="http://schemas.openxmlformats.org/officeDocument/2006/customXml" ds:itemID="{C75E4B34-3681-446D-A35F-3C57C6DB17A6}">
+<ds:datastoreItem xmlns:ds="http://schemas.openxmlformats.org/officeDocument/2006/customXml" ds:itemID="{3916A5C2-7E1D-415F-88FB-A6BFD939D88E}">
   <ds:schemaRefs>
     <ds:schemaRef ds:uri="http://schemas.openxmlformats.org/officeDocument/2006/bibliography"/>
   </ds:schemaRefs>

</xml_diff>